<commit_message>
Modified Word and added pdf
</commit_message>
<xml_diff>
--- a/A01382216_ExamenParcial1.docx
+++ b/A01382216_ExamenParcial1.docx
@@ -76,41 +76,7 @@
         <w:rPr>
           <w:lang w:val="es-MX"/>
         </w:rPr>
-        <w:t xml:space="preserve">GITHUB: </w:t>
-      </w:r>
-      <w:proofErr w:type="gramStart"/>
-      <w:r>
-        <w:rPr>
-          <w:lang w:val="es-MX"/>
-        </w:rPr>
-        <w:t>[</w:t>
-      </w:r>
-      <w:r>
-        <w:rPr>
-          <w:lang w:val="es-MX"/>
-        </w:rPr>
-        <w:t xml:space="preserve"> ]</w:t>
-      </w:r>
-      <w:proofErr w:type="gramEnd"/>
-    </w:p>
-    <w:p>
-      <w:pPr>
-        <w:rPr>
-          <w:lang w:val="es-MX"/>
-        </w:rPr>
-      </w:pPr>
-      <w:r>
-        <w:rPr>
-          <w:lang w:val="es-MX"/>
-        </w:rPr>
-        <w:t xml:space="preserve">GITHUB PAGE PARTE1: </w:t>
-      </w:r>
-      <w:proofErr w:type="gramStart"/>
-      <w:r>
-        <w:rPr>
-          <w:lang w:val="es-MX"/>
-        </w:rPr>
-        <w:t>[</w:t>
+        <w:t>GITHUB: [</w:t>
       </w:r>
       <w:r>
         <w:rPr>
@@ -118,32 +84,39 @@
         </w:rPr>
         <w:t xml:space="preserve"> </w:t>
       </w:r>
+      <w:hyperlink r:id="rId5" w:history="1">
+        <w:r>
+          <w:rPr>
+            <w:rStyle w:val="Hyperlink"/>
+            <w:lang w:val="es-MX"/>
+          </w:rPr>
+          <w:t>https://github.com/Eme112/Web_ExamenParcial1</w:t>
+        </w:r>
+      </w:hyperlink>
+      <w:r>
+        <w:rPr>
+          <w:lang w:val="es-MX"/>
+        </w:rPr>
+        <w:t xml:space="preserve"> </w:t>
+      </w:r>
       <w:r>
         <w:rPr>
           <w:lang w:val="es-MX"/>
         </w:rPr>
         <w:t>]</w:t>
       </w:r>
-      <w:proofErr w:type="gramEnd"/>
-    </w:p>
-    <w:p>
-      <w:pPr>
-        <w:rPr>
-          <w:lang w:val="es-MX"/>
-        </w:rPr>
-      </w:pPr>
-      <w:r>
-        <w:rPr>
-          <w:lang w:val="es-MX"/>
-        </w:rPr>
-        <w:t xml:space="preserve">GITHUB PAGE PARTE2: </w:t>
-      </w:r>
-      <w:proofErr w:type="gramStart"/>
-      <w:r>
-        <w:rPr>
-          <w:lang w:val="es-MX"/>
-        </w:rPr>
-        <w:t>[</w:t>
+    </w:p>
+    <w:p>
+      <w:pPr>
+        <w:rPr>
+          <w:lang w:val="es-MX"/>
+        </w:rPr>
+      </w:pPr>
+      <w:r>
+        <w:rPr>
+          <w:lang w:val="es-MX"/>
+        </w:rPr>
+        <w:t>GITHUB PAGE PARTE1: [</w:t>
       </w:r>
       <w:r>
         <w:rPr>
@@ -151,13 +124,67 @@
         </w:rPr>
         <w:t xml:space="preserve"> </w:t>
       </w:r>
+      <w:hyperlink r:id="rId6" w:history="1">
+        <w:r>
+          <w:rPr>
+            <w:rStyle w:val="Hyperlink"/>
+            <w:lang w:val="es-MX"/>
+          </w:rPr>
+          <w:t>https://eme112.github.io/Web_ExamenParcial1/Parte1/index.html</w:t>
+        </w:r>
+      </w:hyperlink>
+      <w:r>
+        <w:rPr>
+          <w:lang w:val="es-MX"/>
+        </w:rPr>
+        <w:t xml:space="preserve"> </w:t>
+      </w:r>
       <w:r>
         <w:rPr>
           <w:lang w:val="es-MX"/>
         </w:rPr>
         <w:t>]</w:t>
       </w:r>
-      <w:proofErr w:type="gramEnd"/>
+    </w:p>
+    <w:p>
+      <w:pPr>
+        <w:rPr>
+          <w:lang w:val="es-MX"/>
+        </w:rPr>
+      </w:pPr>
+      <w:r>
+        <w:rPr>
+          <w:lang w:val="es-MX"/>
+        </w:rPr>
+        <w:t>GITHUB PAGE PARTE2: [</w:t>
+      </w:r>
+      <w:r>
+        <w:rPr>
+          <w:lang w:val="es-MX"/>
+        </w:rPr>
+        <w:t xml:space="preserve"> </w:t>
+      </w:r>
+      <w:hyperlink r:id="rId7" w:history="1">
+        <w:r>
+          <w:rPr>
+            <w:rStyle w:val="Hyperlink"/>
+            <w:lang w:val="es-MX"/>
+          </w:rPr>
+          <w:t>https://eme112.github.io/Web_ExamenParcial1/Parte2/index.html</w:t>
+        </w:r>
+      </w:hyperlink>
+      <w:r>
+        <w:rPr>
+          <w:lang w:val="es-MX"/>
+        </w:rPr>
+        <w:t xml:space="preserve"> </w:t>
+      </w:r>
+      <w:r>
+        <w:rPr>
+          <w:lang w:val="es-MX"/>
+        </w:rPr>
+        <w:t>]</w:t>
+      </w:r>
       <w:r>
         <w:rPr>
           <w:lang w:val="es-MX"/>
@@ -510,7 +537,7 @@
                     <pic:cNvPicPr/>
                   </pic:nvPicPr>
                   <pic:blipFill>
-                    <a:blip r:embed="rId5"/>
+                    <a:blip r:embed="rId8"/>
                     <a:stretch>
                       <a:fillRect/>
                     </a:stretch>
@@ -1518,34 +1545,7 @@
           <w:u w:val="single"/>
           <w:lang w:val="es-MX"/>
         </w:rPr>
-        <w:t>3</w:t>
-      </w:r>
-      <w:r>
-        <w:rPr>
-          <w:i/>
-          <w:iCs/>
-          <w:u w:val="single"/>
-          <w:lang w:val="es-MX"/>
-        </w:rPr>
-        <w:t xml:space="preserve"> (</w:t>
-      </w:r>
-      <w:r>
-        <w:rPr>
-          <w:i/>
-          <w:iCs/>
-          <w:u w:val="single"/>
-          <w:lang w:val="es-MX"/>
-        </w:rPr>
-        <w:t>Flex</w:t>
-      </w:r>
-      <w:r>
-        <w:rPr>
-          <w:i/>
-          <w:iCs/>
-          <w:u w:val="single"/>
-          <w:lang w:val="es-MX"/>
-        </w:rPr>
-        <w:t>)</w:t>
+        <w:t>3 (Flex)</w:t>
       </w:r>
     </w:p>
     <w:p>
@@ -1586,7 +1586,7 @@
                     <pic:cNvPicPr/>
                   </pic:nvPicPr>
                   <pic:blipFill>
-                    <a:blip r:embed="rId6"/>
+                    <a:blip r:embed="rId9"/>
                     <a:stretch>
                       <a:fillRect/>
                     </a:stretch>
@@ -1896,7 +1896,7 @@
                     <pic:cNvPicPr/>
                   </pic:nvPicPr>
                   <pic:blipFill>
-                    <a:blip r:embed="rId7"/>
+                    <a:blip r:embed="rId10"/>
                     <a:stretch>
                       <a:fillRect/>
                     </a:stretch>
@@ -1962,66 +1962,63 @@
           <w:lang w:val="es-MX"/>
         </w:rPr>
       </w:pPr>
-      <w:r>
-        <w:rPr>
-          <w:lang w:val="es-MX"/>
-        </w:rPr>
-        <w:t>&lt;</w:t>
-      </w:r>
-      <w:proofErr w:type="spellStart"/>
-      <w:r>
-        <w:rPr>
-          <w:lang w:val="es-MX"/>
-        </w:rPr>
-        <w:t>GithubPageURL</w:t>
-      </w:r>
-      <w:proofErr w:type="spellEnd"/>
-      <w:r>
-        <w:rPr>
-          <w:lang w:val="es-MX"/>
-        </w:rPr>
-        <w:t>&gt;</w:t>
-      </w:r>
-      <w:r>
-        <w:rPr>
-          <w:highlight w:val="yellow"/>
-          <w:lang w:val="es-MX"/>
-        </w:rPr>
-        <w:t>/Parte1/index.html</w:t>
-      </w:r>
-    </w:p>
-    <w:p>
-      <w:pPr>
-        <w:rPr>
-          <w:lang w:val="es-MX"/>
-        </w:rPr>
-      </w:pPr>
-      <w:r>
-        <w:rPr>
-          <w:lang w:val="es-MX"/>
-        </w:rPr>
-        <w:t>&lt;</w:t>
-      </w:r>
-      <w:proofErr w:type="spellStart"/>
-      <w:r>
-        <w:rPr>
-          <w:lang w:val="es-MX"/>
-        </w:rPr>
-        <w:t>GithubPageURL</w:t>
-      </w:r>
-      <w:proofErr w:type="spellEnd"/>
-      <w:r>
-        <w:rPr>
-          <w:lang w:val="es-MX"/>
-        </w:rPr>
-        <w:t>&gt;</w:t>
-      </w:r>
-      <w:r>
-        <w:rPr>
-          <w:highlight w:val="yellow"/>
-          <w:lang w:val="es-MX"/>
-        </w:rPr>
-        <w:t>/Parte2/index.html</w:t>
+      <w:hyperlink r:id="rId11" w:history="1">
+        <w:r>
+          <w:rPr>
+            <w:rStyle w:val="Hyperlink"/>
+            <w:lang w:val="es-MX"/>
+          </w:rPr>
+          <w:t>https://eme112.github.io/Web_ExamenParcial1/</w:t>
+        </w:r>
+        <w:r>
+          <w:rPr>
+            <w:rStyle w:val="Hyperlink"/>
+            <w:lang w:val="es-MX"/>
+          </w:rPr>
+          <w:t>Parte1/index.html</w:t>
+        </w:r>
+      </w:hyperlink>
+      <w:r>
+        <w:rPr>
+          <w:lang w:val="es-MX"/>
+        </w:rPr>
+        <w:t xml:space="preserve"> </w:t>
+      </w:r>
+    </w:p>
+    <w:p>
+      <w:pPr>
+        <w:rPr>
+          <w:lang w:val="es-MX"/>
+        </w:rPr>
+      </w:pPr>
+      <w:hyperlink r:id="rId12" w:history="1">
+        <w:r>
+          <w:rPr>
+            <w:rStyle w:val="Hyperlink"/>
+            <w:lang w:val="es-MX"/>
+          </w:rPr>
+          <w:t>https://eme112.github.io/Web_ExamenParcial1/Parte</w:t>
+        </w:r>
+        <w:r>
+          <w:rPr>
+            <w:rStyle w:val="Hyperlink"/>
+            <w:lang w:val="es-MX"/>
+          </w:rPr>
+          <w:t>2</w:t>
+        </w:r>
+        <w:r>
+          <w:rPr>
+            <w:rStyle w:val="Hyperlink"/>
+            <w:lang w:val="es-MX"/>
+          </w:rPr>
+          <w:t>/index.html</w:t>
+        </w:r>
+      </w:hyperlink>
+      <w:r>
+        <w:rPr>
+          <w:lang w:val="es-MX"/>
+        </w:rPr>
+        <w:t xml:space="preserve"> </w:t>
       </w:r>
     </w:p>
     <w:p>
@@ -4767,6 +4764,7 @@
   <w:style w:type="paragraph" w:default="1" w:styleId="Normal">
     <w:name w:val="Normal"/>
     <w:qFormat/>
+    <w:rsid w:val="00BF3ECB"/>
   </w:style>
   <w:style w:type="character" w:default="1" w:styleId="DefaultParagraphFont">
     <w:name w:val="Default Paragraph Font"/>

</xml_diff>